<commit_message>
se sube diapositivas de la integradora
</commit_message>
<xml_diff>
--- a/Administración del sistema APPMO-SP/1.0 Gestión de proyectos/1.6 Administración de comunicaciónes/1.6.4 Plan de comunicaciones/APPMO-SP_PGC_v1.0/APPMO-SP_PGC_v1.1.docx
+++ b/Administración del sistema APPMO-SP/1.0 Gestión de proyectos/1.6 Administración de comunicaciónes/1.6.4 Plan de comunicaciones/APPMO-SP_PGC_v1.0/APPMO-SP_PGC_v1.1.docx
@@ -471,8 +471,6 @@
               </w:rPr>
               <w:t>Febrero</w:t>
             </w:r>
-            <w:bookmarkStart w:id="0" w:name="_GoBack"/>
-            <w:bookmarkEnd w:id="0"/>
             <w:r>
               <w:rPr>
                 <w:rFonts w:eastAsia="Times New Roman" w:cs="Arial"/>
@@ -1793,7 +1791,25 @@
                 <w:b w:val="0"/>
                 <w:szCs w:val="18"/>
               </w:rPr>
-              <w:t>Hay una acción correctiva que impacte los requerimientos o necesidades de información de los stakeholders.</w:t>
+              <w:t xml:space="preserve">Hay una acción correctiva que impacte los requerimientos o necesidades de información de los </w:t>
+            </w:r>
+            <w:proofErr w:type="spellStart"/>
+            <w:r>
+              <w:rPr>
+                <w:rFonts w:eastAsia="Arial" w:cs="Arial"/>
+                <w:b w:val="0"/>
+                <w:szCs w:val="18"/>
+              </w:rPr>
+              <w:t>stakeholders</w:t>
+            </w:r>
+            <w:proofErr w:type="spellEnd"/>
+            <w:r>
+              <w:rPr>
+                <w:rFonts w:eastAsia="Arial" w:cs="Arial"/>
+                <w:b w:val="0"/>
+                <w:szCs w:val="18"/>
+              </w:rPr>
+              <w:t>.</w:t>
             </w:r>
           </w:p>
           <w:p>
@@ -1867,14 +1883,6 @@
         </w:rPr>
         <w:br w:type="page"/>
       </w:r>
-    </w:p>
-    <w:p>
-      <w:pPr>
-        <w:spacing w:line="360" w:lineRule="auto"/>
-        <w:rPr>
-          <w:lang w:eastAsia="zh-TW"/>
-        </w:rPr>
-      </w:pPr>
     </w:p>
     <w:tbl>
       <w:tblPr>
@@ -1926,6 +1934,7 @@
                 <w:spacing w:val="-1"/>
                 <w:szCs w:val="24"/>
               </w:rPr>
+              <w:lastRenderedPageBreak/>
               <w:t>GU</w:t>
             </w:r>
             <w:r>
@@ -2391,7 +2400,29 @@
                 <w:szCs w:val="24"/>
                 <w:lang w:val="es-MX"/>
               </w:rPr>
-              <w:t>El project manager realiza la invitación.</w:t>
+              <w:t xml:space="preserve">El </w:t>
+            </w:r>
+            <w:r>
+              <w:rPr>
+                <w:rFonts w:ascii="Arial" w:eastAsia="Arial" w:hAnsi="Arial" w:cs="Arial"/>
+                <w:b w:val="0"/>
+                <w:color w:val="000000" w:themeColor="text1"/>
+                <w:sz w:val="24"/>
+                <w:szCs w:val="24"/>
+                <w:lang w:val="es-MX"/>
+              </w:rPr>
+              <w:t>Project</w:t>
+            </w:r>
+            <w:r>
+              <w:rPr>
+                <w:rFonts w:ascii="Arial" w:eastAsia="Arial" w:hAnsi="Arial" w:cs="Arial"/>
+                <w:b w:val="0"/>
+                <w:color w:val="000000" w:themeColor="text1"/>
+                <w:sz w:val="24"/>
+                <w:szCs w:val="24"/>
+                <w:lang w:val="es-MX"/>
+              </w:rPr>
+              <w:t xml:space="preserve"> manager realiza la invitación.</w:t>
             </w:r>
           </w:p>
           <w:p>
@@ -2424,7 +2455,29 @@
                 <w:szCs w:val="24"/>
                 <w:lang w:val="es-MX"/>
               </w:rPr>
-              <w:t>La invitación se envía a los interesados de la reunión, utilizando el medio (correo electrónico, whatsapp).</w:t>
+              <w:t xml:space="preserve">La invitación se envía a los interesados de la reunión, utilizando el medio (correo electrónico, </w:t>
+            </w:r>
+            <w:r>
+              <w:rPr>
+                <w:rFonts w:ascii="Arial" w:eastAsia="Arial" w:hAnsi="Arial" w:cs="Arial"/>
+                <w:b w:val="0"/>
+                <w:color w:val="000000" w:themeColor="text1"/>
+                <w:sz w:val="24"/>
+                <w:szCs w:val="24"/>
+                <w:lang w:val="es-MX"/>
+              </w:rPr>
+              <w:t>WhatsApp</w:t>
+            </w:r>
+            <w:r>
+              <w:rPr>
+                <w:rFonts w:ascii="Arial" w:eastAsia="Arial" w:hAnsi="Arial" w:cs="Arial"/>
+                <w:b w:val="0"/>
+                <w:color w:val="000000" w:themeColor="text1"/>
+                <w:sz w:val="24"/>
+                <w:szCs w:val="24"/>
+                <w:lang w:val="es-MX"/>
+              </w:rPr>
+              <w:t>).</w:t>
             </w:r>
           </w:p>
           <w:p>
@@ -2457,19 +2510,7 @@
                 <w:szCs w:val="24"/>
                 <w:lang w:val="es-MX"/>
               </w:rPr>
-              <w:t xml:space="preserve">Los interesados de la reunión interna tendrán que firmar de enterado la invitación de manera física corroborando su asistencia en caso contrario tendrá que notificarlo al Project manager de manera verbal justificando su ausencia, la confirmación de los interesados externos deben emitirse un día antes de la celebración de la reunión confirmando su </w:t>
-            </w:r>
-            <w:r>
-              <w:rPr>
-                <w:rFonts w:ascii="Arial" w:eastAsia="Arial" w:hAnsi="Arial" w:cs="Arial"/>
-                <w:b w:val="0"/>
-                <w:color w:val="000000" w:themeColor="text1"/>
-                <w:sz w:val="24"/>
-                <w:szCs w:val="24"/>
-                <w:lang w:val="es-MX"/>
-              </w:rPr>
-              <w:lastRenderedPageBreak/>
-              <w:t xml:space="preserve">asistencia. </w:t>
+              <w:t xml:space="preserve">Los interesados de la reunión interna tendrán que firmar de enterado la invitación de manera física corroborando su asistencia en caso contrario tendrá que notificarlo al Project manager de manera verbal justificando su ausencia, la confirmación de los interesados externos deben emitirse un día antes de la celebración de la reunión confirmando su asistencia. </w:t>
             </w:r>
           </w:p>
           <w:p>
@@ -2520,7 +2561,23 @@
                 <w:szCs w:val="24"/>
               </w:rPr>
               <w:lastRenderedPageBreak/>
-              <w:t>Procedimiento para él envió de información por whatsapp:</w:t>
+              <w:t xml:space="preserve">Procedimiento para él envió de información por </w:t>
+            </w:r>
+            <w:r>
+              <w:rPr>
+                <w:rFonts w:eastAsia="Arial" w:cs="Arial"/>
+                <w:b w:val="0"/>
+                <w:szCs w:val="24"/>
+              </w:rPr>
+              <w:t>WhatsApp</w:t>
+            </w:r>
+            <w:r>
+              <w:rPr>
+                <w:rFonts w:eastAsia="Arial" w:cs="Arial"/>
+                <w:b w:val="0"/>
+                <w:szCs w:val="24"/>
+              </w:rPr>
+              <w:t>:</w:t>
             </w:r>
           </w:p>
           <w:p>
@@ -2551,7 +2608,29 @@
                 <w:szCs w:val="24"/>
                 <w:lang w:val="es-MX"/>
               </w:rPr>
-              <w:t>el Project manager o el equipo de trabajo envía información o documentación exclusivamente del proyecto al grupo de whatsapp.</w:t>
+              <w:t xml:space="preserve">el Project manager o el equipo de trabajo envía información o documentación exclusivamente del proyecto al grupo de </w:t>
+            </w:r>
+            <w:r>
+              <w:rPr>
+                <w:rFonts w:ascii="Arial" w:eastAsia="Arial" w:hAnsi="Arial" w:cs="Arial"/>
+                <w:b w:val="0"/>
+                <w:color w:val="000000" w:themeColor="text1"/>
+                <w:sz w:val="24"/>
+                <w:szCs w:val="24"/>
+                <w:lang w:val="es-MX"/>
+              </w:rPr>
+              <w:t>WhatsApp</w:t>
+            </w:r>
+            <w:r>
+              <w:rPr>
+                <w:rFonts w:ascii="Arial" w:eastAsia="Arial" w:hAnsi="Arial" w:cs="Arial"/>
+                <w:b w:val="0"/>
+                <w:color w:val="000000" w:themeColor="text1"/>
+                <w:sz w:val="24"/>
+                <w:szCs w:val="24"/>
+                <w:lang w:val="es-MX"/>
+              </w:rPr>
+              <w:t>.</w:t>
             </w:r>
           </w:p>
           <w:p>
@@ -2612,7 +2691,31 @@
                 <w:szCs w:val="24"/>
                 <w:lang w:val="es-MX"/>
               </w:rPr>
-              <w:t>En casos particulares deberán tratarse en el whatsapp personal</w:t>
+              <w:t xml:space="preserve">En casos particulares deberán tratarse en el </w:t>
+            </w:r>
+            <w:r>
+              <w:rPr>
+                <w:rFonts w:ascii="Arial" w:eastAsia="Arial" w:hAnsi="Arial" w:cs="Arial"/>
+                <w:b w:val="0"/>
+                <w:color w:val="000000" w:themeColor="text1"/>
+                <w:sz w:val="24"/>
+                <w:szCs w:val="24"/>
+                <w:lang w:val="es-MX"/>
+              </w:rPr>
+              <w:t>WhatsApp</w:t>
+            </w:r>
+            <w:bookmarkStart w:id="0" w:name="_GoBack"/>
+            <w:bookmarkEnd w:id="0"/>
+            <w:r>
+              <w:rPr>
+                <w:rFonts w:ascii="Arial" w:eastAsia="Arial" w:hAnsi="Arial" w:cs="Arial"/>
+                <w:b w:val="0"/>
+                <w:color w:val="000000" w:themeColor="text1"/>
+                <w:sz w:val="24"/>
+                <w:szCs w:val="24"/>
+                <w:lang w:val="es-MX"/>
+              </w:rPr>
+              <w:t xml:space="preserve"> personal</w:t>
             </w:r>
             <w:r>
               <w:rPr>
@@ -3262,7 +3365,115 @@
                 <w:b w:val="0"/>
                 <w:szCs w:val="24"/>
               </w:rPr>
-              <w:t xml:space="preserve">BBB = Abreviatura del Tipo de Documento= pch, sst, wbs, dwbs, org, ram, etc. </w:t>
+              <w:t xml:space="preserve">BBB = Abreviatura del Tipo de Documento= </w:t>
+            </w:r>
+            <w:proofErr w:type="spellStart"/>
+            <w:r>
+              <w:rPr>
+                <w:rFonts w:eastAsia="Arial" w:cs="Arial"/>
+                <w:b w:val="0"/>
+                <w:szCs w:val="24"/>
+              </w:rPr>
+              <w:t>pch</w:t>
+            </w:r>
+            <w:proofErr w:type="spellEnd"/>
+            <w:r>
+              <w:rPr>
+                <w:rFonts w:eastAsia="Arial" w:cs="Arial"/>
+                <w:b w:val="0"/>
+                <w:szCs w:val="24"/>
+              </w:rPr>
+              <w:t xml:space="preserve">, </w:t>
+            </w:r>
+            <w:proofErr w:type="spellStart"/>
+            <w:r>
+              <w:rPr>
+                <w:rFonts w:eastAsia="Arial" w:cs="Arial"/>
+                <w:b w:val="0"/>
+                <w:szCs w:val="24"/>
+              </w:rPr>
+              <w:t>sst</w:t>
+            </w:r>
+            <w:proofErr w:type="spellEnd"/>
+            <w:r>
+              <w:rPr>
+                <w:rFonts w:eastAsia="Arial" w:cs="Arial"/>
+                <w:b w:val="0"/>
+                <w:szCs w:val="24"/>
+              </w:rPr>
+              <w:t xml:space="preserve">, </w:t>
+            </w:r>
+            <w:proofErr w:type="spellStart"/>
+            <w:r>
+              <w:rPr>
+                <w:rFonts w:eastAsia="Arial" w:cs="Arial"/>
+                <w:b w:val="0"/>
+                <w:szCs w:val="24"/>
+              </w:rPr>
+              <w:t>wbs</w:t>
+            </w:r>
+            <w:proofErr w:type="spellEnd"/>
+            <w:r>
+              <w:rPr>
+                <w:rFonts w:eastAsia="Arial" w:cs="Arial"/>
+                <w:b w:val="0"/>
+                <w:szCs w:val="24"/>
+              </w:rPr>
+              <w:t xml:space="preserve">, </w:t>
+            </w:r>
+            <w:proofErr w:type="spellStart"/>
+            <w:r>
+              <w:rPr>
+                <w:rFonts w:eastAsia="Arial" w:cs="Arial"/>
+                <w:b w:val="0"/>
+                <w:szCs w:val="24"/>
+              </w:rPr>
+              <w:t>dwbs</w:t>
+            </w:r>
+            <w:proofErr w:type="spellEnd"/>
+            <w:r>
+              <w:rPr>
+                <w:rFonts w:eastAsia="Arial" w:cs="Arial"/>
+                <w:b w:val="0"/>
+                <w:szCs w:val="24"/>
+              </w:rPr>
+              <w:t xml:space="preserve">, </w:t>
+            </w:r>
+            <w:proofErr w:type="spellStart"/>
+            <w:r>
+              <w:rPr>
+                <w:rFonts w:eastAsia="Arial" w:cs="Arial"/>
+                <w:b w:val="0"/>
+                <w:szCs w:val="24"/>
+              </w:rPr>
+              <w:t>org</w:t>
+            </w:r>
+            <w:proofErr w:type="spellEnd"/>
+            <w:r>
+              <w:rPr>
+                <w:rFonts w:eastAsia="Arial" w:cs="Arial"/>
+                <w:b w:val="0"/>
+                <w:szCs w:val="24"/>
+              </w:rPr>
+              <w:t xml:space="preserve">, </w:t>
+            </w:r>
+            <w:proofErr w:type="spellStart"/>
+            <w:r>
+              <w:rPr>
+                <w:rFonts w:eastAsia="Arial" w:cs="Arial"/>
+                <w:b w:val="0"/>
+                <w:szCs w:val="24"/>
+              </w:rPr>
+              <w:t>ram</w:t>
+            </w:r>
+            <w:proofErr w:type="spellEnd"/>
+            <w:r>
+              <w:rPr>
+                <w:rFonts w:eastAsia="Arial" w:cs="Arial"/>
+                <w:b w:val="0"/>
+                <w:szCs w:val="24"/>
+              </w:rPr>
+              <w:t xml:space="preserve">, etc. </w:t>
             </w:r>
           </w:p>
           <w:p>
@@ -3312,7 +3523,79 @@
                 <w:b w:val="0"/>
                 <w:szCs w:val="24"/>
               </w:rPr>
-              <w:t>DDDD = Formato del Archivo=doc, exe, pdf, mpp, etc.</w:t>
+              <w:t>DDDD = Formato del Archivo=</w:t>
+            </w:r>
+            <w:proofErr w:type="spellStart"/>
+            <w:r>
+              <w:rPr>
+                <w:rFonts w:eastAsia="Arial" w:cs="Arial"/>
+                <w:b w:val="0"/>
+                <w:szCs w:val="24"/>
+              </w:rPr>
+              <w:t>doc</w:t>
+            </w:r>
+            <w:proofErr w:type="spellEnd"/>
+            <w:r>
+              <w:rPr>
+                <w:rFonts w:eastAsia="Arial" w:cs="Arial"/>
+                <w:b w:val="0"/>
+                <w:szCs w:val="24"/>
+              </w:rPr>
+              <w:t xml:space="preserve">, </w:t>
+            </w:r>
+            <w:proofErr w:type="spellStart"/>
+            <w:r>
+              <w:rPr>
+                <w:rFonts w:eastAsia="Arial" w:cs="Arial"/>
+                <w:b w:val="0"/>
+                <w:szCs w:val="24"/>
+              </w:rPr>
+              <w:t>exe</w:t>
+            </w:r>
+            <w:proofErr w:type="spellEnd"/>
+            <w:r>
+              <w:rPr>
+                <w:rFonts w:eastAsia="Arial" w:cs="Arial"/>
+                <w:b w:val="0"/>
+                <w:szCs w:val="24"/>
+              </w:rPr>
+              <w:t xml:space="preserve">, </w:t>
+            </w:r>
+            <w:proofErr w:type="spellStart"/>
+            <w:r>
+              <w:rPr>
+                <w:rFonts w:eastAsia="Arial" w:cs="Arial"/>
+                <w:b w:val="0"/>
+                <w:szCs w:val="24"/>
+              </w:rPr>
+              <w:t>pdf</w:t>
+            </w:r>
+            <w:proofErr w:type="spellEnd"/>
+            <w:r>
+              <w:rPr>
+                <w:rFonts w:eastAsia="Arial" w:cs="Arial"/>
+                <w:b w:val="0"/>
+                <w:szCs w:val="24"/>
+              </w:rPr>
+              <w:t xml:space="preserve">, </w:t>
+            </w:r>
+            <w:proofErr w:type="spellStart"/>
+            <w:r>
+              <w:rPr>
+                <w:rFonts w:eastAsia="Arial" w:cs="Arial"/>
+                <w:b w:val="0"/>
+                <w:szCs w:val="24"/>
+              </w:rPr>
+              <w:t>mpp</w:t>
+            </w:r>
+            <w:proofErr w:type="spellEnd"/>
+            <w:r>
+              <w:rPr>
+                <w:rFonts w:eastAsia="Arial" w:cs="Arial"/>
+                <w:b w:val="0"/>
+                <w:szCs w:val="24"/>
+              </w:rPr>
+              <w:t>, etc.</w:t>
             </w:r>
           </w:p>
           <w:p>

</xml_diff>